<commit_message>
user acceptance testing upload
</commit_message>
<xml_diff>
--- a/PERSONA TEMPLATE.docx
+++ b/PERSONA TEMPLATE.docx
@@ -67,6 +67,12 @@
             <w:insideH w:val="single" w:color="BEBEBE" w:themeColor="background1" w:themeShade="BF" w:sz="4" w:space="0"/>
             <w:insideV w:val="single" w:color="BEBEBE" w:themeColor="background1" w:themeShade="BF" w:sz="4" w:space="0"/>
           </w:tblBorders>
+          <w:tblCellMar>
+            <w:top w:w="0" w:type="dxa"/>
+            <w:left w:w="108" w:type="dxa"/>
+            <w:bottom w:w="0" w:type="dxa"/>
+            <w:right w:w="108" w:type="dxa"/>
+          </w:tblCellMar>
         </w:tblPrEx>
         <w:trPr>
           <w:trHeight w:val="432" w:hRule="atLeast"/>
@@ -488,6 +494,60 @@
           <w:p>
             <w:pPr>
               <w:rPr>
+                <w:rFonts w:hint="eastAsia" w:eastAsia="宋体" w:cstheme="minorBidi"/>
+                <w:color w:val="000000" w:themeColor="text1"/>
+                <w:lang w:val="en-US" w:eastAsia="zh-CN"/>
+                <w14:textFill>
+                  <w14:solidFill>
+                    <w14:schemeClr w14:val="tx1"/>
+                  </w14:solidFill>
+                </w14:textFill>
+              </w:rPr>
+            </w:pPr>
+            <w:r>
+              <w:rPr>
+                <w:rFonts w:hint="eastAsia" w:eastAsia="宋体" w:cstheme="minorBidi"/>
+                <w:color w:val="000000" w:themeColor="text1"/>
+                <w:lang w:val="en-US" w:eastAsia="zh-CN"/>
+                <w14:textFill>
+                  <w14:solidFill>
+                    <w14:schemeClr w14:val="tx1"/>
+                  </w14:solidFill>
+                </w14:textFill>
+              </w:rPr>
+              <w:t>Low price</w:t>
+            </w:r>
+          </w:p>
+          <w:p>
+            <w:pPr>
+              <w:rPr>
+                <w:rFonts w:hint="eastAsia" w:eastAsia="宋体" w:cstheme="minorBidi"/>
+                <w:color w:val="000000" w:themeColor="text1"/>
+                <w:lang w:val="en-US" w:eastAsia="zh-CN"/>
+                <w14:textFill>
+                  <w14:solidFill>
+                    <w14:schemeClr w14:val="tx1"/>
+                  </w14:solidFill>
+                </w14:textFill>
+              </w:rPr>
+            </w:pPr>
+            <w:r>
+              <w:rPr>
+                <w:rFonts w:hint="eastAsia" w:eastAsia="宋体" w:cstheme="minorBidi"/>
+                <w:color w:val="000000" w:themeColor="text1"/>
+                <w:lang w:val="en-US" w:eastAsia="zh-CN"/>
+                <w14:textFill>
+                  <w14:solidFill>
+                    <w14:schemeClr w14:val="tx1"/>
+                  </w14:solidFill>
+                </w14:textFill>
+              </w:rPr>
+              <w:t>Designer Products</w:t>
+            </w:r>
+          </w:p>
+          <w:p>
+            <w:pPr>
+              <w:rPr>
                 <w:rFonts w:hint="default" w:eastAsia="宋体" w:cstheme="minorBidi"/>
                 <w:color w:val="000000" w:themeColor="text1"/>
                 <w:lang w:val="en-US" w:eastAsia="zh-CN"/>
@@ -509,7 +569,7 @@
                   </w14:solidFill>
                 </w14:textFill>
               </w:rPr>
-              <w:t>Low price</w:t>
+              <w:t>Convenience</w:t>
             </w:r>
           </w:p>
         </w:tc>
@@ -2471,6 +2531,12 @@
             <w:insideH w:val="single" w:color="BEBEBE" w:themeColor="background1" w:themeShade="BF" w:sz="4" w:space="0"/>
             <w:insideV w:val="single" w:color="BEBEBE" w:themeColor="background1" w:themeShade="BF" w:sz="4" w:space="0"/>
           </w:tblBorders>
+          <w:tblCellMar>
+            <w:top w:w="0" w:type="dxa"/>
+            <w:left w:w="108" w:type="dxa"/>
+            <w:bottom w:w="0" w:type="dxa"/>
+            <w:right w:w="108" w:type="dxa"/>
+          </w:tblCellMar>
         </w:tblPrEx>
         <w:trPr>
           <w:trHeight w:val="432" w:hRule="atLeast"/>
@@ -3071,6 +3137,12 @@
             <w:insideH w:val="single" w:color="BEBEBE" w:themeColor="background1" w:themeShade="BF" w:sz="4" w:space="0"/>
             <w:insideV w:val="single" w:color="BEBEBE" w:themeColor="background1" w:themeShade="BF" w:sz="4" w:space="0"/>
           </w:tblBorders>
+          <w:tblCellMar>
+            <w:top w:w="0" w:type="dxa"/>
+            <w:left w:w="108" w:type="dxa"/>
+            <w:bottom w:w="0" w:type="dxa"/>
+            <w:right w:w="108" w:type="dxa"/>
+          </w:tblCellMar>
         </w:tblPrEx>
         <w:trPr>
           <w:trHeight w:val="432" w:hRule="atLeast"/>
@@ -3881,6 +3953,87 @@
           <w:p>
             <w:pPr>
               <w:rPr>
+                <w:rFonts w:hint="eastAsia" w:eastAsia="宋体" w:cstheme="minorBidi"/>
+                <w:color w:val="000000" w:themeColor="text1"/>
+                <w:lang w:val="en-US" w:eastAsia="zh-CN"/>
+                <w14:textFill>
+                  <w14:solidFill>
+                    <w14:schemeClr w14:val="tx1"/>
+                  </w14:solidFill>
+                </w14:textFill>
+              </w:rPr>
+            </w:pPr>
+            <w:r>
+              <w:rPr>
+                <w:rFonts w:hint="eastAsia" w:eastAsia="宋体" w:cstheme="minorBidi"/>
+                <w:color w:val="000000" w:themeColor="text1"/>
+                <w:lang w:val="en-US" w:eastAsia="zh-CN"/>
+                <w14:textFill>
+                  <w14:solidFill>
+                    <w14:schemeClr w14:val="tx1"/>
+                  </w14:solidFill>
+                </w14:textFill>
+              </w:rPr>
+              <w:t>To grow a strong industry reputation</w:t>
+            </w:r>
+          </w:p>
+          <w:p>
+            <w:pPr>
+              <w:rPr>
+                <w:rFonts w:hint="eastAsia" w:eastAsia="宋体" w:cstheme="minorBidi"/>
+                <w:color w:val="000000" w:themeColor="text1"/>
+                <w:lang w:val="en-US" w:eastAsia="zh-CN"/>
+                <w14:textFill>
+                  <w14:solidFill>
+                    <w14:schemeClr w14:val="tx1"/>
+                  </w14:solidFill>
+                </w14:textFill>
+              </w:rPr>
+            </w:pPr>
+            <w:r>
+              <w:rPr>
+                <w:rFonts w:hint="eastAsia" w:eastAsia="宋体" w:cstheme="minorBidi"/>
+                <w:color w:val="000000" w:themeColor="text1"/>
+                <w:lang w:val="en-US" w:eastAsia="zh-CN"/>
+                <w14:textFill>
+                  <w14:solidFill>
+                    <w14:schemeClr w14:val="tx1"/>
+                  </w14:solidFill>
+                </w14:textFill>
+              </w:rPr>
+              <w:t>To expand and learn new skills</w:t>
+            </w:r>
+          </w:p>
+          <w:p>
+            <w:pPr>
+              <w:rPr>
+                <w:rFonts w:hint="default" w:eastAsia="宋体" w:cstheme="minorBidi"/>
+                <w:color w:val="000000" w:themeColor="text1"/>
+                <w:lang w:val="en-US" w:eastAsia="zh-CN"/>
+                <w14:textFill>
+                  <w14:solidFill>
+                    <w14:schemeClr w14:val="tx1"/>
+                  </w14:solidFill>
+                </w14:textFill>
+              </w:rPr>
+            </w:pPr>
+            <w:r>
+              <w:rPr>
+                <w:rFonts w:hint="eastAsia" w:eastAsia="宋体" w:cstheme="minorBidi"/>
+                <w:color w:val="000000" w:themeColor="text1"/>
+                <w:lang w:val="en-US" w:eastAsia="zh-CN"/>
+                <w14:textFill>
+                  <w14:solidFill>
+                    <w14:schemeClr w14:val="tx1"/>
+                  </w14:solidFill>
+                </w14:textFill>
+              </w:rPr>
+              <w:t>Eco-Friendly</w:t>
+            </w:r>
+          </w:p>
+          <w:p>
+            <w:pPr>
+              <w:rPr>
                 <w:rFonts w:hint="default" w:eastAsia="宋体" w:cstheme="minorBidi"/>
                 <w:color w:val="000000" w:themeColor="text1"/>
                 <w:lang w:val="en-US" w:eastAsia="zh-CN"/>
@@ -4170,12 +4323,6 @@
             <w:insideH w:val="single" w:color="BEBEBE" w:themeColor="background1" w:themeShade="BF" w:sz="4" w:space="0"/>
             <w:insideV w:val="single" w:color="BEBEBE" w:themeColor="background1" w:themeShade="BF" w:sz="4" w:space="0"/>
           </w:tblBorders>
-          <w:tblCellMar>
-            <w:top w:w="0" w:type="dxa"/>
-            <w:left w:w="108" w:type="dxa"/>
-            <w:bottom w:w="0" w:type="dxa"/>
-            <w:right w:w="108" w:type="dxa"/>
-          </w:tblCellMar>
         </w:tblPrEx>
         <w:trPr>
           <w:trHeight w:val="288" w:hRule="atLeast"/>
@@ -4460,12 +4607,6 @@
             <w:insideH w:val="single" w:color="BEBEBE" w:themeColor="background1" w:themeShade="BF" w:sz="4" w:space="0"/>
             <w:insideV w:val="single" w:color="BEBEBE" w:themeColor="background1" w:themeShade="BF" w:sz="4" w:space="0"/>
           </w:tblBorders>
-          <w:tblCellMar>
-            <w:top w:w="0" w:type="dxa"/>
-            <w:left w:w="108" w:type="dxa"/>
-            <w:bottom w:w="0" w:type="dxa"/>
-            <w:right w:w="108" w:type="dxa"/>
-          </w:tblCellMar>
         </w:tblPrEx>
         <w:trPr>
           <w:trHeight w:val="288" w:hRule="atLeast"/>
@@ -4578,6 +4719,300 @@
           <w:tcPr>
             <w:tcW w:w="4512" w:type="dxa"/>
             <w:vMerge w:val="continue"/>
+            <w:vAlign w:val="center"/>
+          </w:tcPr>
+          <w:p>
+            <w:pPr>
+              <w:rPr>
+                <w:rFonts w:cstheme="minorBidi"/>
+                <w:b/>
+                <w:color w:val="000000" w:themeColor="text1"/>
+                <w14:textFill>
+                  <w14:solidFill>
+                    <w14:schemeClr w14:val="tx1"/>
+                  </w14:solidFill>
+                </w14:textFill>
+              </w:rPr>
+            </w:pPr>
+          </w:p>
+        </w:tc>
+      </w:tr>
+      <w:tr>
+        <w:tblPrEx>
+          <w:tblBorders>
+            <w:top w:val="single" w:color="BEBEBE" w:themeColor="background1" w:themeShade="BF" w:sz="4" w:space="0"/>
+            <w:left w:val="single" w:color="BEBEBE" w:themeColor="background1" w:themeShade="BF" w:sz="4" w:space="0"/>
+            <w:bottom w:val="single" w:color="BEBEBE" w:themeColor="background1" w:themeShade="BF" w:sz="4" w:space="0"/>
+            <w:right w:val="single" w:color="BEBEBE" w:themeColor="background1" w:themeShade="BF" w:sz="4" w:space="0"/>
+            <w:insideH w:val="single" w:color="BEBEBE" w:themeColor="background1" w:themeShade="BF" w:sz="4" w:space="0"/>
+            <w:insideV w:val="single" w:color="BEBEBE" w:themeColor="background1" w:themeShade="BF" w:sz="4" w:space="0"/>
+          </w:tblBorders>
+        </w:tblPrEx>
+        <w:trPr>
+          <w:trHeight w:val="432" w:hRule="atLeast"/>
+        </w:trPr>
+        <w:tc>
+          <w:tcPr>
+            <w:tcW w:w="4512" w:type="dxa"/>
+            <w:gridSpan w:val="2"/>
+            <w:vAlign w:val="center"/>
+          </w:tcPr>
+          <w:p>
+            <w:pPr>
+              <w:rPr>
+                <w:rFonts w:hint="default" w:eastAsia="宋体" w:cstheme="minorBidi"/>
+                <w:color w:val="000000" w:themeColor="text1"/>
+                <w:lang w:val="en-US" w:eastAsia="zh-CN"/>
+                <w14:textFill>
+                  <w14:solidFill>
+                    <w14:schemeClr w14:val="tx1"/>
+                  </w14:solidFill>
+                </w14:textFill>
+              </w:rPr>
+            </w:pPr>
+            <w:r>
+              <w:rPr>
+                <w:rFonts w:hint="eastAsia" w:eastAsia="宋体" w:cstheme="minorBidi"/>
+                <w:color w:val="000000" w:themeColor="text1"/>
+                <w:lang w:val="en-US" w:eastAsia="zh-CN"/>
+                <w14:textFill>
+                  <w14:solidFill>
+                    <w14:schemeClr w14:val="tx1"/>
+                  </w14:solidFill>
+                </w14:textFill>
+              </w:rPr>
+              <w:t>Nina</w:t>
+            </w:r>
+          </w:p>
+        </w:tc>
+        <w:tc>
+          <w:tcPr>
+            <w:tcW w:w="436" w:type="dxa"/>
+            <w:vMerge w:val="continue"/>
+            <w:tcBorders>
+              <w:bottom w:val="nil"/>
+            </w:tcBorders>
+            <w:vAlign w:val="center"/>
+          </w:tcPr>
+          <w:p>
+            <w:pPr>
+              <w:rPr>
+                <w:rFonts w:cstheme="minorBidi"/>
+                <w:b/>
+                <w:color w:val="000000" w:themeColor="text1"/>
+                <w14:textFill>
+                  <w14:solidFill>
+                    <w14:schemeClr w14:val="tx1"/>
+                  </w14:solidFill>
+                </w14:textFill>
+              </w:rPr>
+            </w:pPr>
+          </w:p>
+        </w:tc>
+        <w:tc>
+          <w:tcPr>
+            <w:tcW w:w="4512" w:type="dxa"/>
+            <w:vMerge w:val="continue"/>
+            <w:tcBorders>
+              <w:bottom w:val="single" w:color="BEBEBE" w:themeColor="background1" w:themeShade="BF" w:sz="4" w:space="0"/>
+            </w:tcBorders>
+            <w:vAlign w:val="center"/>
+          </w:tcPr>
+          <w:p>
+            <w:pPr>
+              <w:rPr>
+                <w:rFonts w:cstheme="minorBidi"/>
+                <w:b/>
+                <w:color w:val="000000" w:themeColor="text1"/>
+                <w14:textFill>
+                  <w14:solidFill>
+                    <w14:schemeClr w14:val="tx1"/>
+                  </w14:solidFill>
+                </w14:textFill>
+              </w:rPr>
+            </w:pPr>
+          </w:p>
+        </w:tc>
+        <w:tc>
+          <w:tcPr>
+            <w:tcW w:w="436" w:type="dxa"/>
+            <w:vMerge w:val="continue"/>
+            <w:tcBorders>
+              <w:bottom w:val="nil"/>
+            </w:tcBorders>
+            <w:vAlign w:val="center"/>
+          </w:tcPr>
+          <w:p>
+            <w:pPr>
+              <w:rPr>
+                <w:rFonts w:cstheme="minorBidi"/>
+                <w:b/>
+                <w:color w:val="000000" w:themeColor="text1"/>
+                <w14:textFill>
+                  <w14:solidFill>
+                    <w14:schemeClr w14:val="tx1"/>
+                  </w14:solidFill>
+                </w14:textFill>
+              </w:rPr>
+            </w:pPr>
+          </w:p>
+        </w:tc>
+        <w:tc>
+          <w:tcPr>
+            <w:tcW w:w="4512" w:type="dxa"/>
+            <w:vMerge w:val="continue"/>
+            <w:tcBorders>
+              <w:bottom w:val="single" w:color="BEBEBE" w:themeColor="background1" w:themeShade="BF" w:sz="4" w:space="0"/>
+            </w:tcBorders>
+            <w:vAlign w:val="center"/>
+          </w:tcPr>
+          <w:p>
+            <w:pPr>
+              <w:rPr>
+                <w:rFonts w:cstheme="minorBidi"/>
+                <w:b/>
+                <w:color w:val="000000" w:themeColor="text1"/>
+                <w14:textFill>
+                  <w14:solidFill>
+                    <w14:schemeClr w14:val="tx1"/>
+                  </w14:solidFill>
+                </w14:textFill>
+              </w:rPr>
+            </w:pPr>
+          </w:p>
+        </w:tc>
+      </w:tr>
+      <w:tr>
+        <w:tblPrEx>
+          <w:tblBorders>
+            <w:top w:val="single" w:color="BEBEBE" w:themeColor="background1" w:themeShade="BF" w:sz="4" w:space="0"/>
+            <w:left w:val="single" w:color="BEBEBE" w:themeColor="background1" w:themeShade="BF" w:sz="4" w:space="0"/>
+            <w:bottom w:val="single" w:color="BEBEBE" w:themeColor="background1" w:themeShade="BF" w:sz="4" w:space="0"/>
+            <w:right w:val="single" w:color="BEBEBE" w:themeColor="background1" w:themeShade="BF" w:sz="4" w:space="0"/>
+            <w:insideH w:val="single" w:color="BEBEBE" w:themeColor="background1" w:themeShade="BF" w:sz="4" w:space="0"/>
+            <w:insideV w:val="single" w:color="BEBEBE" w:themeColor="background1" w:themeShade="BF" w:sz="4" w:space="0"/>
+          </w:tblBorders>
+        </w:tblPrEx>
+        <w:trPr>
+          <w:trHeight w:val="288" w:hRule="atLeast"/>
+        </w:trPr>
+        <w:tc>
+          <w:tcPr>
+            <w:tcW w:w="4512" w:type="dxa"/>
+            <w:gridSpan w:val="2"/>
+            <w:shd w:val="clear" w:color="auto" w:fill="FFC000"/>
+            <w:vAlign w:val="center"/>
+          </w:tcPr>
+          <w:p>
+            <w:pPr>
+              <w:rPr>
+                <w:rFonts w:cstheme="minorBidi"/>
+                <w:b/>
+                <w:color w:val="000000" w:themeColor="text1"/>
+                <w14:textFill>
+                  <w14:solidFill>
+                    <w14:schemeClr w14:val="tx1"/>
+                  </w14:solidFill>
+                </w14:textFill>
+              </w:rPr>
+            </w:pPr>
+            <w:r>
+              <w:rPr>
+                <w:rFonts w:cstheme="minorBidi"/>
+                <w:b/>
+                <w:color w:val="000000" w:themeColor="text1"/>
+                <w14:textFill>
+                  <w14:solidFill>
+                    <w14:schemeClr w14:val="tx1"/>
+                  </w14:solidFill>
+                </w14:textFill>
+              </w:rPr>
+              <w:t>AGE</w:t>
+            </w:r>
+          </w:p>
+        </w:tc>
+        <w:tc>
+          <w:tcPr>
+            <w:tcW w:w="436" w:type="dxa"/>
+            <w:vMerge w:val="continue"/>
+            <w:tcBorders>
+              <w:bottom w:val="nil"/>
+              <w:right w:val="nil"/>
+            </w:tcBorders>
+            <w:vAlign w:val="center"/>
+          </w:tcPr>
+          <w:p>
+            <w:pPr>
+              <w:rPr>
+                <w:rFonts w:cstheme="minorBidi"/>
+                <w:b/>
+                <w:color w:val="000000" w:themeColor="text1"/>
+                <w14:textFill>
+                  <w14:solidFill>
+                    <w14:schemeClr w14:val="tx1"/>
+                  </w14:solidFill>
+                </w14:textFill>
+              </w:rPr>
+            </w:pPr>
+          </w:p>
+        </w:tc>
+        <w:tc>
+          <w:tcPr>
+            <w:tcW w:w="4512" w:type="dxa"/>
+            <w:tcBorders>
+              <w:left w:val="nil"/>
+              <w:right w:val="nil"/>
+            </w:tcBorders>
+            <w:vAlign w:val="center"/>
+          </w:tcPr>
+          <w:p>
+            <w:pPr>
+              <w:rPr>
+                <w:rFonts w:cstheme="minorBidi"/>
+                <w:b/>
+                <w:color w:val="000000" w:themeColor="text1"/>
+                <w14:textFill>
+                  <w14:solidFill>
+                    <w14:schemeClr w14:val="tx1"/>
+                  </w14:solidFill>
+                </w14:textFill>
+              </w:rPr>
+            </w:pPr>
+          </w:p>
+        </w:tc>
+        <w:tc>
+          <w:tcPr>
+            <w:tcW w:w="436" w:type="dxa"/>
+            <w:vMerge w:val="continue"/>
+            <w:tcBorders>
+              <w:left w:val="nil"/>
+              <w:bottom w:val="nil"/>
+              <w:right w:val="nil"/>
+            </w:tcBorders>
+            <w:vAlign w:val="center"/>
+          </w:tcPr>
+          <w:p>
+            <w:pPr>
+              <w:rPr>
+                <w:rFonts w:cstheme="minorBidi"/>
+                <w:b/>
+                <w:color w:val="000000" w:themeColor="text1"/>
+                <w14:textFill>
+                  <w14:solidFill>
+                    <w14:schemeClr w14:val="tx1"/>
+                  </w14:solidFill>
+                </w14:textFill>
+              </w:rPr>
+            </w:pPr>
+          </w:p>
+        </w:tc>
+        <w:tc>
+          <w:tcPr>
+            <w:tcW w:w="4512" w:type="dxa"/>
+            <w:tcBorders>
+              <w:left w:val="nil"/>
+              <w:right w:val="nil"/>
+            </w:tcBorders>
             <w:vAlign w:val="center"/>
           </w:tcPr>
           <w:p>
@@ -4646,7 +5081,7 @@
                   </w14:solidFill>
                 </w14:textFill>
               </w:rPr>
-              <w:t>Nina</w:t>
+              <w:t>25</w:t>
             </w:r>
           </w:p>
         </w:tc>
@@ -4677,25 +5112,37 @@
         <w:tc>
           <w:tcPr>
             <w:tcW w:w="4512" w:type="dxa"/>
-            <w:vMerge w:val="continue"/>
-            <w:tcBorders>
-              <w:bottom w:val="single" w:color="BEBEBE" w:themeColor="background1" w:themeShade="BF" w:sz="4" w:space="0"/>
-            </w:tcBorders>
-            <w:vAlign w:val="center"/>
-          </w:tcPr>
-          <w:p>
-            <w:pPr>
-              <w:rPr>
-                <w:rFonts w:cstheme="minorBidi"/>
-                <w:b/>
-                <w:color w:val="000000" w:themeColor="text1"/>
-                <w14:textFill>
-                  <w14:solidFill>
-                    <w14:schemeClr w14:val="tx1"/>
-                  </w14:solidFill>
-                </w14:textFill>
-              </w:rPr>
-            </w:pPr>
+            <w:shd w:val="clear" w:color="auto" w:fill="D6DCE4" w:themeFill="text2" w:themeFillTint="33"/>
+            <w:vAlign w:val="center"/>
+          </w:tcPr>
+          <w:p>
+            <w:pPr>
+              <w:rPr>
+                <w:rFonts w:cstheme="minorBidi"/>
+                <w:b/>
+                <w:color w:val="000000" w:themeColor="text1"/>
+                <w:sz w:val="20"/>
+                <w14:textFill>
+                  <w14:solidFill>
+                    <w14:schemeClr w14:val="tx1"/>
+                  </w14:solidFill>
+                </w14:textFill>
+              </w:rPr>
+            </w:pPr>
+            <w:r>
+              <w:rPr>
+                <w:rFonts w:cstheme="minorBidi"/>
+                <w:b/>
+                <w:color w:val="000000" w:themeColor="text1"/>
+                <w:sz w:val="20"/>
+                <w14:textFill>
+                  <w14:solidFill>
+                    <w14:schemeClr w14:val="tx1"/>
+                  </w14:solidFill>
+                </w14:textFill>
+              </w:rPr>
+              <w:t>FRUSTRATIONS</w:t>
+            </w:r>
           </w:p>
         </w:tc>
         <w:tc>
@@ -4725,25 +5172,37 @@
         <w:tc>
           <w:tcPr>
             <w:tcW w:w="4512" w:type="dxa"/>
-            <w:vMerge w:val="continue"/>
-            <w:tcBorders>
-              <w:bottom w:val="single" w:color="BEBEBE" w:themeColor="background1" w:themeShade="BF" w:sz="4" w:space="0"/>
-            </w:tcBorders>
-            <w:vAlign w:val="center"/>
-          </w:tcPr>
-          <w:p>
-            <w:pPr>
-              <w:rPr>
-                <w:rFonts w:cstheme="minorBidi"/>
-                <w:b/>
-                <w:color w:val="000000" w:themeColor="text1"/>
-                <w14:textFill>
-                  <w14:solidFill>
-                    <w14:schemeClr w14:val="tx1"/>
-                  </w14:solidFill>
-                </w14:textFill>
-              </w:rPr>
-            </w:pPr>
+            <w:shd w:val="clear" w:color="auto" w:fill="D6DCE4" w:themeFill="text2" w:themeFillTint="33"/>
+            <w:vAlign w:val="center"/>
+          </w:tcPr>
+          <w:p>
+            <w:pPr>
+              <w:rPr>
+                <w:rFonts w:cstheme="minorBidi"/>
+                <w:b/>
+                <w:color w:val="000000" w:themeColor="text1"/>
+                <w:sz w:val="20"/>
+                <w14:textFill>
+                  <w14:solidFill>
+                    <w14:schemeClr w14:val="tx1"/>
+                  </w14:solidFill>
+                </w14:textFill>
+              </w:rPr>
+            </w:pPr>
+            <w:r>
+              <w:rPr>
+                <w:rFonts w:cstheme="minorBidi"/>
+                <w:b/>
+                <w:color w:val="000000" w:themeColor="text1"/>
+                <w:sz w:val="20"/>
+                <w14:textFill>
+                  <w14:solidFill>
+                    <w14:schemeClr w14:val="tx1"/>
+                  </w14:solidFill>
+                </w14:textFill>
+              </w:rPr>
+              <w:t>SOURCES OF INFORMATION</w:t>
+            </w:r>
           </w:p>
         </w:tc>
       </w:tr>
@@ -4798,336 +5257,6 @@
                   </w14:solidFill>
                 </w14:textFill>
               </w:rPr>
-              <w:t>AGE</w:t>
-            </w:r>
-          </w:p>
-        </w:tc>
-        <w:tc>
-          <w:tcPr>
-            <w:tcW w:w="436" w:type="dxa"/>
-            <w:vMerge w:val="continue"/>
-            <w:tcBorders>
-              <w:bottom w:val="nil"/>
-              <w:right w:val="nil"/>
-            </w:tcBorders>
-            <w:vAlign w:val="center"/>
-          </w:tcPr>
-          <w:p>
-            <w:pPr>
-              <w:rPr>
-                <w:rFonts w:cstheme="minorBidi"/>
-                <w:b/>
-                <w:color w:val="000000" w:themeColor="text1"/>
-                <w14:textFill>
-                  <w14:solidFill>
-                    <w14:schemeClr w14:val="tx1"/>
-                  </w14:solidFill>
-                </w14:textFill>
-              </w:rPr>
-            </w:pPr>
-          </w:p>
-        </w:tc>
-        <w:tc>
-          <w:tcPr>
-            <w:tcW w:w="4512" w:type="dxa"/>
-            <w:tcBorders>
-              <w:left w:val="nil"/>
-              <w:right w:val="nil"/>
-            </w:tcBorders>
-            <w:vAlign w:val="center"/>
-          </w:tcPr>
-          <w:p>
-            <w:pPr>
-              <w:rPr>
-                <w:rFonts w:cstheme="minorBidi"/>
-                <w:b/>
-                <w:color w:val="000000" w:themeColor="text1"/>
-                <w14:textFill>
-                  <w14:solidFill>
-                    <w14:schemeClr w14:val="tx1"/>
-                  </w14:solidFill>
-                </w14:textFill>
-              </w:rPr>
-            </w:pPr>
-          </w:p>
-        </w:tc>
-        <w:tc>
-          <w:tcPr>
-            <w:tcW w:w="436" w:type="dxa"/>
-            <w:vMerge w:val="continue"/>
-            <w:tcBorders>
-              <w:left w:val="nil"/>
-              <w:bottom w:val="nil"/>
-              <w:right w:val="nil"/>
-            </w:tcBorders>
-            <w:vAlign w:val="center"/>
-          </w:tcPr>
-          <w:p>
-            <w:pPr>
-              <w:rPr>
-                <w:rFonts w:cstheme="minorBidi"/>
-                <w:b/>
-                <w:color w:val="000000" w:themeColor="text1"/>
-                <w14:textFill>
-                  <w14:solidFill>
-                    <w14:schemeClr w14:val="tx1"/>
-                  </w14:solidFill>
-                </w14:textFill>
-              </w:rPr>
-            </w:pPr>
-          </w:p>
-        </w:tc>
-        <w:tc>
-          <w:tcPr>
-            <w:tcW w:w="4512" w:type="dxa"/>
-            <w:tcBorders>
-              <w:left w:val="nil"/>
-              <w:right w:val="nil"/>
-            </w:tcBorders>
-            <w:vAlign w:val="center"/>
-          </w:tcPr>
-          <w:p>
-            <w:pPr>
-              <w:rPr>
-                <w:rFonts w:cstheme="minorBidi"/>
-                <w:b/>
-                <w:color w:val="000000" w:themeColor="text1"/>
-                <w14:textFill>
-                  <w14:solidFill>
-                    <w14:schemeClr w14:val="tx1"/>
-                  </w14:solidFill>
-                </w14:textFill>
-              </w:rPr>
-            </w:pPr>
-          </w:p>
-        </w:tc>
-      </w:tr>
-      <w:tr>
-        <w:tblPrEx>
-          <w:tblBorders>
-            <w:top w:val="single" w:color="BEBEBE" w:themeColor="background1" w:themeShade="BF" w:sz="4" w:space="0"/>
-            <w:left w:val="single" w:color="BEBEBE" w:themeColor="background1" w:themeShade="BF" w:sz="4" w:space="0"/>
-            <w:bottom w:val="single" w:color="BEBEBE" w:themeColor="background1" w:themeShade="BF" w:sz="4" w:space="0"/>
-            <w:right w:val="single" w:color="BEBEBE" w:themeColor="background1" w:themeShade="BF" w:sz="4" w:space="0"/>
-            <w:insideH w:val="single" w:color="BEBEBE" w:themeColor="background1" w:themeShade="BF" w:sz="4" w:space="0"/>
-            <w:insideV w:val="single" w:color="BEBEBE" w:themeColor="background1" w:themeShade="BF" w:sz="4" w:space="0"/>
-          </w:tblBorders>
-          <w:tblCellMar>
-            <w:top w:w="0" w:type="dxa"/>
-            <w:left w:w="108" w:type="dxa"/>
-            <w:bottom w:w="0" w:type="dxa"/>
-            <w:right w:w="108" w:type="dxa"/>
-          </w:tblCellMar>
-        </w:tblPrEx>
-        <w:trPr>
-          <w:trHeight w:val="432" w:hRule="atLeast"/>
-        </w:trPr>
-        <w:tc>
-          <w:tcPr>
-            <w:tcW w:w="4512" w:type="dxa"/>
-            <w:gridSpan w:val="2"/>
-            <w:vAlign w:val="center"/>
-          </w:tcPr>
-          <w:p>
-            <w:pPr>
-              <w:rPr>
-                <w:rFonts w:hint="default" w:eastAsia="宋体" w:cstheme="minorBidi"/>
-                <w:color w:val="000000" w:themeColor="text1"/>
-                <w:lang w:val="en-US" w:eastAsia="zh-CN"/>
-                <w14:textFill>
-                  <w14:solidFill>
-                    <w14:schemeClr w14:val="tx1"/>
-                  </w14:solidFill>
-                </w14:textFill>
-              </w:rPr>
-            </w:pPr>
-            <w:r>
-              <w:rPr>
-                <w:rFonts w:hint="eastAsia" w:eastAsia="宋体" w:cstheme="minorBidi"/>
-                <w:color w:val="000000" w:themeColor="text1"/>
-                <w:lang w:val="en-US" w:eastAsia="zh-CN"/>
-                <w14:textFill>
-                  <w14:solidFill>
-                    <w14:schemeClr w14:val="tx1"/>
-                  </w14:solidFill>
-                </w14:textFill>
-              </w:rPr>
-              <w:t>25</w:t>
-            </w:r>
-          </w:p>
-        </w:tc>
-        <w:tc>
-          <w:tcPr>
-            <w:tcW w:w="436" w:type="dxa"/>
-            <w:vMerge w:val="continue"/>
-            <w:tcBorders>
-              <w:bottom w:val="nil"/>
-            </w:tcBorders>
-            <w:vAlign w:val="center"/>
-          </w:tcPr>
-          <w:p>
-            <w:pPr>
-              <w:rPr>
-                <w:rFonts w:cstheme="minorBidi"/>
-                <w:b/>
-                <w:color w:val="000000" w:themeColor="text1"/>
-                <w14:textFill>
-                  <w14:solidFill>
-                    <w14:schemeClr w14:val="tx1"/>
-                  </w14:solidFill>
-                </w14:textFill>
-              </w:rPr>
-            </w:pPr>
-          </w:p>
-        </w:tc>
-        <w:tc>
-          <w:tcPr>
-            <w:tcW w:w="4512" w:type="dxa"/>
-            <w:shd w:val="clear" w:color="auto" w:fill="D6DCE4" w:themeFill="text2" w:themeFillTint="33"/>
-            <w:vAlign w:val="center"/>
-          </w:tcPr>
-          <w:p>
-            <w:pPr>
-              <w:rPr>
-                <w:rFonts w:cstheme="minorBidi"/>
-                <w:b/>
-                <w:color w:val="000000" w:themeColor="text1"/>
-                <w:sz w:val="20"/>
-                <w14:textFill>
-                  <w14:solidFill>
-                    <w14:schemeClr w14:val="tx1"/>
-                  </w14:solidFill>
-                </w14:textFill>
-              </w:rPr>
-            </w:pPr>
-            <w:r>
-              <w:rPr>
-                <w:rFonts w:cstheme="minorBidi"/>
-                <w:b/>
-                <w:color w:val="000000" w:themeColor="text1"/>
-                <w:sz w:val="20"/>
-                <w14:textFill>
-                  <w14:solidFill>
-                    <w14:schemeClr w14:val="tx1"/>
-                  </w14:solidFill>
-                </w14:textFill>
-              </w:rPr>
-              <w:t>FRUSTRATIONS</w:t>
-            </w:r>
-          </w:p>
-        </w:tc>
-        <w:tc>
-          <w:tcPr>
-            <w:tcW w:w="436" w:type="dxa"/>
-            <w:vMerge w:val="continue"/>
-            <w:tcBorders>
-              <w:bottom w:val="nil"/>
-            </w:tcBorders>
-            <w:vAlign w:val="center"/>
-          </w:tcPr>
-          <w:p>
-            <w:pPr>
-              <w:rPr>
-                <w:rFonts w:cstheme="minorBidi"/>
-                <w:b/>
-                <w:color w:val="000000" w:themeColor="text1"/>
-                <w14:textFill>
-                  <w14:solidFill>
-                    <w14:schemeClr w14:val="tx1"/>
-                  </w14:solidFill>
-                </w14:textFill>
-              </w:rPr>
-            </w:pPr>
-          </w:p>
-        </w:tc>
-        <w:tc>
-          <w:tcPr>
-            <w:tcW w:w="4512" w:type="dxa"/>
-            <w:shd w:val="clear" w:color="auto" w:fill="D6DCE4" w:themeFill="text2" w:themeFillTint="33"/>
-            <w:vAlign w:val="center"/>
-          </w:tcPr>
-          <w:p>
-            <w:pPr>
-              <w:rPr>
-                <w:rFonts w:cstheme="minorBidi"/>
-                <w:b/>
-                <w:color w:val="000000" w:themeColor="text1"/>
-                <w:sz w:val="20"/>
-                <w14:textFill>
-                  <w14:solidFill>
-                    <w14:schemeClr w14:val="tx1"/>
-                  </w14:solidFill>
-                </w14:textFill>
-              </w:rPr>
-            </w:pPr>
-            <w:r>
-              <w:rPr>
-                <w:rFonts w:cstheme="minorBidi"/>
-                <w:b/>
-                <w:color w:val="000000" w:themeColor="text1"/>
-                <w:sz w:val="20"/>
-                <w14:textFill>
-                  <w14:solidFill>
-                    <w14:schemeClr w14:val="tx1"/>
-                  </w14:solidFill>
-                </w14:textFill>
-              </w:rPr>
-              <w:t>SOURCES OF INFORMATION</w:t>
-            </w:r>
-          </w:p>
-        </w:tc>
-      </w:tr>
-      <w:tr>
-        <w:tblPrEx>
-          <w:tblBorders>
-            <w:top w:val="single" w:color="BEBEBE" w:themeColor="background1" w:themeShade="BF" w:sz="4" w:space="0"/>
-            <w:left w:val="single" w:color="BEBEBE" w:themeColor="background1" w:themeShade="BF" w:sz="4" w:space="0"/>
-            <w:bottom w:val="single" w:color="BEBEBE" w:themeColor="background1" w:themeShade="BF" w:sz="4" w:space="0"/>
-            <w:right w:val="single" w:color="BEBEBE" w:themeColor="background1" w:themeShade="BF" w:sz="4" w:space="0"/>
-            <w:insideH w:val="single" w:color="BEBEBE" w:themeColor="background1" w:themeShade="BF" w:sz="4" w:space="0"/>
-            <w:insideV w:val="single" w:color="BEBEBE" w:themeColor="background1" w:themeShade="BF" w:sz="4" w:space="0"/>
-          </w:tblBorders>
-          <w:tblCellMar>
-            <w:top w:w="0" w:type="dxa"/>
-            <w:left w:w="108" w:type="dxa"/>
-            <w:bottom w:w="0" w:type="dxa"/>
-            <w:right w:w="108" w:type="dxa"/>
-          </w:tblCellMar>
-        </w:tblPrEx>
-        <w:trPr>
-          <w:trHeight w:val="288" w:hRule="atLeast"/>
-        </w:trPr>
-        <w:tc>
-          <w:tcPr>
-            <w:tcW w:w="4512" w:type="dxa"/>
-            <w:gridSpan w:val="2"/>
-            <w:shd w:val="clear" w:color="auto" w:fill="FFC000"/>
-            <w:vAlign w:val="center"/>
-          </w:tcPr>
-          <w:p>
-            <w:pPr>
-              <w:rPr>
-                <w:rFonts w:cstheme="minorBidi"/>
-                <w:b/>
-                <w:color w:val="000000" w:themeColor="text1"/>
-                <w14:textFill>
-                  <w14:solidFill>
-                    <w14:schemeClr w14:val="tx1"/>
-                  </w14:solidFill>
-                </w14:textFill>
-              </w:rPr>
-            </w:pPr>
-            <w:r>
-              <w:rPr>
-                <w:rFonts w:cstheme="minorBidi"/>
-                <w:b/>
-                <w:color w:val="000000" w:themeColor="text1"/>
-                <w14:textFill>
-                  <w14:solidFill>
-                    <w14:schemeClr w14:val="tx1"/>
-                  </w14:solidFill>
-                </w14:textFill>
-              </w:rPr>
               <w:t>GENDER</w:t>
             </w:r>
           </w:p>
@@ -5242,8 +5371,6 @@
               </w:rPr>
               <w:t>Uncontrollable factor</w:t>
             </w:r>
-            <w:bookmarkStart w:id="0" w:name="_GoBack"/>
-            <w:bookmarkEnd w:id="0"/>
           </w:p>
         </w:tc>
         <w:tc>
@@ -7146,12 +7273,6 @@
             <w:insideH w:val="single" w:color="BEBEBE" w:themeColor="background1" w:themeShade="BF" w:sz="4" w:space="0"/>
             <w:insideV w:val="single" w:color="BEBEBE" w:themeColor="background1" w:themeShade="BF" w:sz="4" w:space="0"/>
           </w:tblBorders>
-          <w:tblCellMar>
-            <w:top w:w="0" w:type="dxa"/>
-            <w:left w:w="108" w:type="dxa"/>
-            <w:bottom w:w="0" w:type="dxa"/>
-            <w:right w:w="108" w:type="dxa"/>
-          </w:tblCellMar>
         </w:tblPrEx>
         <w:trPr>
           <w:trHeight w:val="2204" w:hRule="atLeast"/>
@@ -7302,7 +7423,7 @@
           <w:p>
             <w:pPr>
               <w:rPr>
-                <w:rFonts w:hint="default" w:eastAsia="宋体" w:cstheme="minorBidi"/>
+                <w:rFonts w:hint="eastAsia" w:eastAsia="宋体" w:cstheme="minorBidi"/>
                 <w:color w:val="000000" w:themeColor="text1"/>
                 <w:lang w:val="en-US" w:eastAsia="zh-CN"/>
                 <w14:textFill>
@@ -7325,6 +7446,62 @@
               </w:rPr>
               <w:t>A task that needs to be completed</w:t>
             </w:r>
+          </w:p>
+          <w:p>
+            <w:pPr>
+              <w:rPr>
+                <w:rFonts w:hint="eastAsia" w:eastAsia="宋体" w:cstheme="minorBidi"/>
+                <w:color w:val="000000" w:themeColor="text1"/>
+                <w:lang w:val="en-US" w:eastAsia="zh-CN"/>
+                <w14:textFill>
+                  <w14:solidFill>
+                    <w14:schemeClr w14:val="tx1"/>
+                  </w14:solidFill>
+                </w14:textFill>
+              </w:rPr>
+            </w:pPr>
+            <w:r>
+              <w:rPr>
+                <w:rFonts w:hint="eastAsia" w:eastAsia="宋体" w:cstheme="minorBidi"/>
+                <w:color w:val="000000" w:themeColor="text1"/>
+                <w:lang w:val="en-US" w:eastAsia="zh-CN"/>
+                <w14:textFill>
+                  <w14:solidFill>
+                    <w14:schemeClr w14:val="tx1"/>
+                  </w14:solidFill>
+                </w14:textFill>
+              </w:rPr>
+              <w:t>Social networking</w:t>
+            </w:r>
+          </w:p>
+          <w:p>
+            <w:pPr>
+              <w:rPr>
+                <w:rFonts w:hint="default" w:eastAsia="宋体" w:cstheme="minorBidi"/>
+                <w:color w:val="000000" w:themeColor="text1"/>
+                <w:lang w:val="en-US" w:eastAsia="zh-CN"/>
+                <w14:textFill>
+                  <w14:solidFill>
+                    <w14:schemeClr w14:val="tx1"/>
+                  </w14:solidFill>
+                </w14:textFill>
+              </w:rPr>
+            </w:pPr>
+            <w:r>
+              <w:rPr>
+                <w:rFonts w:hint="eastAsia" w:eastAsia="宋体" w:cstheme="minorBidi"/>
+                <w:color w:val="000000" w:themeColor="text1"/>
+                <w:lang w:val="en-US" w:eastAsia="zh-CN"/>
+                <w14:textFill>
+                  <w14:solidFill>
+                    <w14:schemeClr w14:val="tx1"/>
+                  </w14:solidFill>
+                </w14:textFill>
+              </w:rPr>
+              <w:t>Low prices</w:t>
+            </w:r>
+            <w:bookmarkStart w:id="0" w:name="_GoBack"/>
+            <w:bookmarkEnd w:id="0"/>
           </w:p>
         </w:tc>
         <w:tc>
@@ -7738,12 +7915,6 @@
             <w:insideH w:val="single" w:color="BEBEBE" w:themeColor="background1" w:themeShade="BF" w:sz="4" w:space="0"/>
             <w:insideV w:val="single" w:color="BEBEBE" w:themeColor="background1" w:themeShade="BF" w:sz="4" w:space="0"/>
           </w:tblBorders>
-          <w:tblCellMar>
-            <w:top w:w="0" w:type="dxa"/>
-            <w:left w:w="108" w:type="dxa"/>
-            <w:bottom w:w="0" w:type="dxa"/>
-            <w:right w:w="108" w:type="dxa"/>
-          </w:tblCellMar>
         </w:tblPrEx>
         <w:trPr>
           <w:trHeight w:val="875" w:hRule="atLeast"/>
@@ -8678,12 +8849,6 @@
             <w:insideH w:val="single" w:color="BEBEBE" w:themeColor="background1" w:themeShade="BF" w:sz="4" w:space="0"/>
             <w:insideV w:val="single" w:color="BEBEBE" w:themeColor="background1" w:themeShade="BF" w:sz="4" w:space="0"/>
           </w:tblBorders>
-          <w:tblCellMar>
-            <w:top w:w="0" w:type="dxa"/>
-            <w:left w:w="108" w:type="dxa"/>
-            <w:bottom w:w="0" w:type="dxa"/>
-            <w:right w:w="108" w:type="dxa"/>
-          </w:tblCellMar>
         </w:tblPrEx>
         <w:trPr>
           <w:trHeight w:val="432" w:hRule="atLeast"/>
@@ -9314,12 +9479,6 @@
             <w:insideH w:val="single" w:color="BEBEBE" w:themeColor="background1" w:themeShade="BF" w:sz="4" w:space="0"/>
             <w:insideV w:val="single" w:color="BEBEBE" w:themeColor="background1" w:themeShade="BF" w:sz="4" w:space="0"/>
           </w:tblBorders>
-          <w:tblCellMar>
-            <w:top w:w="0" w:type="dxa"/>
-            <w:left w:w="108" w:type="dxa"/>
-            <w:bottom w:w="0" w:type="dxa"/>
-            <w:right w:w="108" w:type="dxa"/>
-          </w:tblCellMar>
         </w:tblPrEx>
         <w:trPr>
           <w:trHeight w:val="432" w:hRule="atLeast"/>
@@ -10260,7 +10419,7 @@
       </w:rPr>
       <w:id w:val="-1095473229"/>
       <w:docPartObj>
-        <w:docPartGallery w:val="AutoText"/>
+        <w:docPartGallery w:val="autotext"/>
       </w:docPartObj>
     </w:sdtPr>
     <w:sdtEndPr>
@@ -10389,7 +10548,7 @@
     <w:lsdException w:uiPriority="0" w:name="Normal Indent"/>
     <w:lsdException w:uiPriority="0" w:name="footnote text"/>
     <w:lsdException w:uiPriority="0" w:name="annotation text"/>
-    <w:lsdException w:uiPriority="0" w:semiHidden="0" w:name="header"/>
+    <w:lsdException w:qFormat="1" w:uiPriority="0" w:semiHidden="0" w:name="header"/>
     <w:lsdException w:uiPriority="0" w:semiHidden="0" w:name="footer"/>
     <w:lsdException w:uiPriority="0" w:name="index heading"/>
     <w:lsdException w:qFormat="1" w:uiPriority="0" w:name="caption"/>
@@ -10399,7 +10558,7 @@
     <w:lsdException w:uiPriority="0" w:name="footnote reference"/>
     <w:lsdException w:uiPriority="0" w:name="annotation reference"/>
     <w:lsdException w:uiPriority="0" w:name="line number"/>
-    <w:lsdException w:uiPriority="0" w:name="page number"/>
+    <w:lsdException w:qFormat="1" w:uiPriority="0" w:name="page number"/>
     <w:lsdException w:uiPriority="0" w:name="endnote reference"/>
     <w:lsdException w:uiPriority="0" w:name="endnote text"/>
     <w:lsdException w:uiPriority="0" w:name="table of authorities"/>
@@ -10450,7 +10609,7 @@
     <w:lsdException w:uiPriority="0" w:name="Document Map"/>
     <w:lsdException w:uiPriority="0" w:name="Plain Text"/>
     <w:lsdException w:uiPriority="0" w:name="E-mail Signature"/>
-    <w:lsdException w:uiPriority="99" w:semiHidden="0" w:name="Normal (Web)"/>
+    <w:lsdException w:qFormat="1" w:uiPriority="99" w:semiHidden="0" w:name="Normal (Web)"/>
     <w:lsdException w:uiPriority="0" w:name="HTML Acronym"/>
     <w:lsdException w:uiPriority="0" w:name="HTML Address"/>
     <w:lsdException w:uiPriority="0" w:name="HTML Cite"/>
@@ -10506,7 +10665,7 @@
     <w:lsdException w:uiPriority="0" w:name="Table Web 2"/>
     <w:lsdException w:uiPriority="0" w:name="Table Web 3"/>
     <w:lsdException w:unhideWhenUsed="0" w:uiPriority="0" w:name="Balloon Text"/>
-    <w:lsdException w:unhideWhenUsed="0" w:uiPriority="99" w:semiHidden="0" w:name="Table Grid"/>
+    <w:lsdException w:qFormat="1" w:unhideWhenUsed="0" w:uiPriority="99" w:semiHidden="0" w:name="Table Grid"/>
     <w:lsdException w:uiPriority="0" w:name="Table Theme"/>
     <w:lsdException w:unhideWhenUsed="0" w:uiPriority="99" w:name="Placeholder Text"/>
     <w:lsdException w:qFormat="1" w:unhideWhenUsed="0" w:uiPriority="1" w:semiHidden="0" w:name="No Spacing"/>
@@ -10833,6 +10992,7 @@
     <w:basedOn w:val="1"/>
     <w:link w:val="82"/>
     <w:unhideWhenUsed/>
+    <w:qFormat/>
     <w:uiPriority w:val="0"/>
     <w:pPr>
       <w:tabs>
@@ -10929,6 +11089,7 @@
     <w:name w:val="Normal (Web)"/>
     <w:basedOn w:val="1"/>
     <w:unhideWhenUsed/>
+    <w:qFormat/>
     <w:uiPriority w:val="99"/>
     <w:pPr>
       <w:spacing w:before="100" w:beforeAutospacing="1" w:after="100" w:afterAutospacing="1"/>
@@ -10963,6 +11124,7 @@
   <w:style w:type="table" w:styleId="23">
     <w:name w:val="Table Grid"/>
     <w:basedOn w:val="22"/>
+    <w:qFormat/>
     <w:uiPriority w:val="99"/>
     <w:rPr>
       <w:rFonts w:asciiTheme="minorHAnsi" w:hAnsiTheme="minorHAnsi" w:eastAsiaTheme="minorHAnsi" w:cstheme="minorBidi"/>
@@ -10985,6 +11147,7 @@
     <w:basedOn w:val="24"/>
     <w:semiHidden/>
     <w:unhideWhenUsed/>
+    <w:qFormat/>
     <w:uiPriority w:val="0"/>
   </w:style>
   <w:style w:type="character" w:styleId="26">
@@ -11025,6 +11188,7 @@
     <w:name w:val="Heading 4 Char"/>
     <w:basedOn w:val="24"/>
     <w:link w:val="5"/>
+    <w:qFormat/>
     <w:uiPriority w:val="0"/>
     <w:rPr>
       <w:rFonts w:asciiTheme="minorHAnsi" w:hAnsiTheme="minorHAnsi"/>
@@ -11103,6 +11267,7 @@
   <w:style w:type="paragraph" w:customStyle="1" w:styleId="36">
     <w:name w:val="xl65"/>
     <w:basedOn w:val="1"/>
+    <w:qFormat/>
     <w:uiPriority w:val="0"/>
     <w:pPr>
       <w:spacing w:before="100" w:beforeAutospacing="1" w:after="100" w:afterAutospacing="1"/>
@@ -11204,6 +11369,7 @@
   <w:style w:type="paragraph" w:customStyle="1" w:styleId="42">
     <w:name w:val="xl71"/>
     <w:basedOn w:val="1"/>
+    <w:qFormat/>
     <w:uiPriority w:val="0"/>
     <w:pPr>
       <w:pBdr>
@@ -11222,6 +11388,7 @@
   <w:style w:type="paragraph" w:customStyle="1" w:styleId="43">
     <w:name w:val="xl72"/>
     <w:basedOn w:val="1"/>
+    <w:qFormat/>
     <w:uiPriority w:val="0"/>
     <w:pPr>
       <w:pBdr>
@@ -11254,6 +11421,7 @@
   <w:style w:type="paragraph" w:customStyle="1" w:styleId="45">
     <w:name w:val="xl74"/>
     <w:basedOn w:val="1"/>
+    <w:qFormat/>
     <w:uiPriority w:val="0"/>
     <w:pPr>
       <w:pBdr>
@@ -11298,6 +11466,7 @@
   <w:style w:type="paragraph" w:customStyle="1" w:styleId="47">
     <w:name w:val="xl76"/>
     <w:basedOn w:val="1"/>
+    <w:qFormat/>
     <w:uiPriority w:val="0"/>
     <w:pPr>
       <w:pBdr>
@@ -11317,6 +11486,7 @@
   <w:style w:type="paragraph" w:customStyle="1" w:styleId="48">
     <w:name w:val="xl77"/>
     <w:basedOn w:val="1"/>
+    <w:qFormat/>
     <w:uiPriority w:val="0"/>
     <w:pPr>
       <w:pBdr>
@@ -11340,6 +11510,7 @@
   <w:style w:type="paragraph" w:customStyle="1" w:styleId="49">
     <w:name w:val="xl78"/>
     <w:basedOn w:val="1"/>
+    <w:qFormat/>
     <w:uiPriority w:val="0"/>
     <w:pPr>
       <w:pBdr>
@@ -11424,6 +11595,7 @@
   <w:style w:type="paragraph" w:customStyle="1" w:styleId="53">
     <w:name w:val="xl82"/>
     <w:basedOn w:val="1"/>
+    <w:qFormat/>
     <w:uiPriority w:val="0"/>
     <w:pPr>
       <w:pBdr>
@@ -11499,6 +11671,7 @@
   <w:style w:type="paragraph" w:customStyle="1" w:styleId="57">
     <w:name w:val="xl86"/>
     <w:basedOn w:val="1"/>
+    <w:qFormat/>
     <w:uiPriority w:val="0"/>
     <w:pPr>
       <w:pBdr>
@@ -11553,6 +11726,7 @@
   <w:style w:type="paragraph" w:customStyle="1" w:styleId="60">
     <w:name w:val="xl89"/>
     <w:basedOn w:val="1"/>
+    <w:qFormat/>
     <w:uiPriority w:val="0"/>
     <w:pPr>
       <w:pBdr>
@@ -11624,6 +11798,7 @@
   <w:style w:type="paragraph" w:customStyle="1" w:styleId="64">
     <w:name w:val="xl93"/>
     <w:basedOn w:val="1"/>
+    <w:qFormat/>
     <w:uiPriority w:val="0"/>
     <w:pPr>
       <w:pBdr>
@@ -11721,6 +11896,7 @@
   </w:style>
   <w:style w:type="paragraph" w:customStyle="1" w:styleId="69">
     <w:name w:val="Table Heading"/>
+    <w:qFormat/>
     <w:uiPriority w:val="0"/>
     <w:pPr>
       <w:spacing w:before="60" w:after="60"/>
@@ -11881,6 +12057,7 @@
     <w:name w:val="No Spacing Char"/>
     <w:basedOn w:val="24"/>
     <w:link w:val="79"/>
+    <w:qFormat/>
     <w:uiPriority w:val="1"/>
     <w:rPr>
       <w:rFonts w:asciiTheme="minorHAnsi" w:hAnsiTheme="minorHAnsi" w:eastAsiaTheme="minorEastAsia" w:cstheme="minorBidi"/>
@@ -12248,146 +12425,6 @@
 </file>
 
 <file path=customXml/item2.xml><?xml version="1.0" encoding="utf-8"?>
-<b:Sources xmlns:b="http://schemas.openxmlformats.org/officeDocument/2006/bibliography" xmlns="http://schemas.openxmlformats.org/officeDocument/2006/bibliography" SelectedStyle="/APASixthEditionOfficeOnline.xsl" StyleName="APA" Version="6"/>
-</file>
-
-<file path=customXml/item3.xml><?xml version="1.0" encoding="utf-8"?>
-<?mso-contentType ?>
-<FormTemplates xmlns="http://schemas.microsoft.com/sharepoint/v3/contenttype/forms">
-  <Display>DocumentLibraryForm</Display>
-  <Edit>AssetEditForm</Edit>
-  <New>DocumentLibraryForm</New>
-</FormTemplates>
-</file>
-
-<file path=customXml/item4.xml><?xml version="1.0" encoding="utf-8"?>
-<p:properties xmlns:p="http://schemas.microsoft.com/office/2006/metadata/properties" xmlns:xsi="http://www.w3.org/2001/XMLSchema-instance" xmlns:pc="http://schemas.microsoft.com/office/infopath/2007/PartnerControls">
-  <documentManagement>
-    <DirectSourceMarket xmlns="4873beb7-5857-4685-be1f-d57550cc96cc" xsi:nil="true"/>
-    <ApprovalStatus xmlns="4873beb7-5857-4685-be1f-d57550cc96cc">InProgress</ApprovalStatus>
-    <MarketSpecific xmlns="4873beb7-5857-4685-be1f-d57550cc96cc">false</MarketSpecific>
-    <LocComments xmlns="4873beb7-5857-4685-be1f-d57550cc96cc" xsi:nil="true"/>
-    <ThumbnailAssetId xmlns="4873beb7-5857-4685-be1f-d57550cc96cc" xsi:nil="true"/>
-    <PrimaryImageGen xmlns="4873beb7-5857-4685-be1f-d57550cc96cc">true</PrimaryImageGen>
-    <LegacyData xmlns="4873beb7-5857-4685-be1f-d57550cc96cc" xsi:nil="true"/>
-    <LocRecommendedHandoff xmlns="4873beb7-5857-4685-be1f-d57550cc96cc" xsi:nil="true"/>
-    <BusinessGroup xmlns="4873beb7-5857-4685-be1f-d57550cc96cc" xsi:nil="true"/>
-    <BlockPublish xmlns="4873beb7-5857-4685-be1f-d57550cc96cc">false</BlockPublish>
-    <TPFriendlyName xmlns="4873beb7-5857-4685-be1f-d57550cc96cc" xsi:nil="true"/>
-    <NumericId xmlns="4873beb7-5857-4685-be1f-d57550cc96cc" xsi:nil="true"/>
-    <APEditor xmlns="4873beb7-5857-4685-be1f-d57550cc96cc">
-      <UserInfo>
-        <DisplayName/>
-        <AccountId xsi:nil="true"/>
-        <AccountType/>
-      </UserInfo>
-    </APEditor>
-    <SourceTitle xmlns="4873beb7-5857-4685-be1f-d57550cc96cc" xsi:nil="true"/>
-    <OpenTemplate xmlns="4873beb7-5857-4685-be1f-d57550cc96cc">true</OpenTemplate>
-    <UALocComments xmlns="4873beb7-5857-4685-be1f-d57550cc96cc">2007 Template UpLeveling Do Not HandOff</UALocComments>
-    <ParentAssetId xmlns="4873beb7-5857-4685-be1f-d57550cc96cc" xsi:nil="true"/>
-    <IntlLangReviewDate xmlns="4873beb7-5857-4685-be1f-d57550cc96cc" xsi:nil="true"/>
-    <FeatureTagsTaxHTField0 xmlns="4873beb7-5857-4685-be1f-d57550cc96cc">
-      <Terms xmlns="http://schemas.microsoft.com/office/infopath/2007/PartnerControls"/>
-    </FeatureTagsTaxHTField0>
-    <PublishStatusLookup xmlns="4873beb7-5857-4685-be1f-d57550cc96cc">
-      <Value>1370089</Value>
-      <Value>1531210</Value>
-    </PublishStatusLookup>
-    <Providers xmlns="4873beb7-5857-4685-be1f-d57550cc96cc" xsi:nil="true"/>
-    <MachineTranslated xmlns="4873beb7-5857-4685-be1f-d57550cc96cc">false</MachineTranslated>
-    <OriginalSourceMarket xmlns="4873beb7-5857-4685-be1f-d57550cc96cc" xsi:nil="true"/>
-    <APDescription xmlns="4873beb7-5857-4685-be1f-d57550cc96cc" xsi:nil="true"/>
-    <ClipArtFilename xmlns="4873beb7-5857-4685-be1f-d57550cc96cc" xsi:nil="true"/>
-    <ContentItem xmlns="4873beb7-5857-4685-be1f-d57550cc96cc" xsi:nil="true"/>
-    <TPInstallLocation xmlns="4873beb7-5857-4685-be1f-d57550cc96cc" xsi:nil="true"/>
-    <PublishTargets xmlns="4873beb7-5857-4685-be1f-d57550cc96cc">OfficeOnline,OfficeOnlineVNext</PublishTargets>
-    <TimesCloned xmlns="4873beb7-5857-4685-be1f-d57550cc96cc" xsi:nil="true"/>
-    <AssetStart xmlns="4873beb7-5857-4685-be1f-d57550cc96cc">2011-12-15T21:13:00+00:00</AssetStart>
-    <Provider xmlns="4873beb7-5857-4685-be1f-d57550cc96cc" xsi:nil="true"/>
-    <AcquiredFrom xmlns="4873beb7-5857-4685-be1f-d57550cc96cc">Internal MS</AcquiredFrom>
-    <FriendlyTitle xmlns="4873beb7-5857-4685-be1f-d57550cc96cc" xsi:nil="true"/>
-    <LastHandOff xmlns="4873beb7-5857-4685-be1f-d57550cc96cc" xsi:nil="true"/>
-    <TPClientViewer xmlns="4873beb7-5857-4685-be1f-d57550cc96cc" xsi:nil="true"/>
-    <ShowIn xmlns="4873beb7-5857-4685-be1f-d57550cc96cc">Show everywhere</ShowIn>
-    <UANotes xmlns="4873beb7-5857-4685-be1f-d57550cc96cc" xsi:nil="true"/>
-    <TemplateStatus xmlns="4873beb7-5857-4685-be1f-d57550cc96cc">Complete</TemplateStatus>
-    <InternalTagsTaxHTField0 xmlns="4873beb7-5857-4685-be1f-d57550cc96cc">
-      <Terms xmlns="http://schemas.microsoft.com/office/infopath/2007/PartnerControls"/>
-    </InternalTagsTaxHTField0>
-    <CSXHash xmlns="4873beb7-5857-4685-be1f-d57550cc96cc" xsi:nil="true"/>
-    <Downloads xmlns="4873beb7-5857-4685-be1f-d57550cc96cc">0</Downloads>
-    <VoteCount xmlns="4873beb7-5857-4685-be1f-d57550cc96cc" xsi:nil="true"/>
-    <OOCacheId xmlns="4873beb7-5857-4685-be1f-d57550cc96cc" xsi:nil="true"/>
-    <IsDeleted xmlns="4873beb7-5857-4685-be1f-d57550cc96cc">false</IsDeleted>
-    <AssetExpire xmlns="4873beb7-5857-4685-be1f-d57550cc96cc">2035-01-01T08:00:00+00:00</AssetExpire>
-    <DSATActionTaken xmlns="4873beb7-5857-4685-be1f-d57550cc96cc" xsi:nil="true"/>
-    <CSXSubmissionMarket xmlns="4873beb7-5857-4685-be1f-d57550cc96cc" xsi:nil="true"/>
-    <TPExecutable xmlns="4873beb7-5857-4685-be1f-d57550cc96cc" xsi:nil="true"/>
-    <SubmitterId xmlns="4873beb7-5857-4685-be1f-d57550cc96cc" xsi:nil="true"/>
-    <EditorialTags xmlns="4873beb7-5857-4685-be1f-d57550cc96cc" xsi:nil="true"/>
-    <ApprovalLog xmlns="4873beb7-5857-4685-be1f-d57550cc96cc" xsi:nil="true"/>
-    <AssetType xmlns="4873beb7-5857-4685-be1f-d57550cc96cc">TP</AssetType>
-    <BugNumber xmlns="4873beb7-5857-4685-be1f-d57550cc96cc" xsi:nil="true"/>
-    <CSXSubmissionDate xmlns="4873beb7-5857-4685-be1f-d57550cc96cc" xsi:nil="true"/>
-    <CSXUpdate xmlns="4873beb7-5857-4685-be1f-d57550cc96cc">false</CSXUpdate>
-    <Milestone xmlns="4873beb7-5857-4685-be1f-d57550cc96cc" xsi:nil="true"/>
-    <RecommendationsModifier xmlns="4873beb7-5857-4685-be1f-d57550cc96cc" xsi:nil="true"/>
-    <OriginAsset xmlns="4873beb7-5857-4685-be1f-d57550cc96cc" xsi:nil="true"/>
-    <TPComponent xmlns="4873beb7-5857-4685-be1f-d57550cc96cc" xsi:nil="true"/>
-    <AssetId xmlns="4873beb7-5857-4685-be1f-d57550cc96cc">TP102802872</AssetId>
-    <IntlLocPriority xmlns="4873beb7-5857-4685-be1f-d57550cc96cc" xsi:nil="true"/>
-    <PolicheckWords xmlns="4873beb7-5857-4685-be1f-d57550cc96cc" xsi:nil="true"/>
-    <TPLaunchHelpLink xmlns="4873beb7-5857-4685-be1f-d57550cc96cc" xsi:nil="true"/>
-    <TPApplication xmlns="4873beb7-5857-4685-be1f-d57550cc96cc" xsi:nil="true"/>
-    <CrawlForDependencies xmlns="4873beb7-5857-4685-be1f-d57550cc96cc">false</CrawlForDependencies>
-    <HandoffToMSDN xmlns="4873beb7-5857-4685-be1f-d57550cc96cc" xsi:nil="true"/>
-    <PlannedPubDate xmlns="4873beb7-5857-4685-be1f-d57550cc96cc" xsi:nil="true"/>
-    <IntlLangReviewer xmlns="4873beb7-5857-4685-be1f-d57550cc96cc" xsi:nil="true"/>
-    <TrustLevel xmlns="4873beb7-5857-4685-be1f-d57550cc96cc">1 Microsoft Managed Content</TrustLevel>
-    <LocLastLocAttemptVersionLookup xmlns="4873beb7-5857-4685-be1f-d57550cc96cc">715235</LocLastLocAttemptVersionLookup>
-    <IsSearchable xmlns="4873beb7-5857-4685-be1f-d57550cc96cc">true</IsSearchable>
-    <TemplateTemplateType xmlns="4873beb7-5857-4685-be1f-d57550cc96cc">Word 2007 Default</TemplateTemplateType>
-    <CampaignTagsTaxHTField0 xmlns="4873beb7-5857-4685-be1f-d57550cc96cc">
-      <Terms xmlns="http://schemas.microsoft.com/office/infopath/2007/PartnerControls"/>
-    </CampaignTagsTaxHTField0>
-    <TPNamespace xmlns="4873beb7-5857-4685-be1f-d57550cc96cc" xsi:nil="true"/>
-    <TaxCatchAll xmlns="4873beb7-5857-4685-be1f-d57550cc96cc"/>
-    <Markets xmlns="4873beb7-5857-4685-be1f-d57550cc96cc"/>
-    <UAProjectedTotalWords xmlns="4873beb7-5857-4685-be1f-d57550cc96cc" xsi:nil="true"/>
-    <IntlLangReview xmlns="4873beb7-5857-4685-be1f-d57550cc96cc">false</IntlLangReview>
-    <OutputCachingOn xmlns="4873beb7-5857-4685-be1f-d57550cc96cc">false</OutputCachingOn>
-    <AverageRating xmlns="4873beb7-5857-4685-be1f-d57550cc96cc" xsi:nil="true"/>
-    <APAuthor xmlns="4873beb7-5857-4685-be1f-d57550cc96cc">
-      <UserInfo>
-        <DisplayName>REDMOND\v-gakel</DisplayName>
-        <AccountId>2721</AccountId>
-        <AccountType/>
-      </UserInfo>
-    </APAuthor>
-    <LocManualTestRequired xmlns="4873beb7-5857-4685-be1f-d57550cc96cc">false</LocManualTestRequired>
-    <TPCommandLine xmlns="4873beb7-5857-4685-be1f-d57550cc96cc" xsi:nil="true"/>
-    <TPAppVersion xmlns="4873beb7-5857-4685-be1f-d57550cc96cc" xsi:nil="true"/>
-    <EditorialStatus xmlns="4873beb7-5857-4685-be1f-d57550cc96cc" xsi:nil="true"/>
-    <LastModifiedDateTime xmlns="4873beb7-5857-4685-be1f-d57550cc96cc" xsi:nil="true"/>
-    <ScenarioTagsTaxHTField0 xmlns="4873beb7-5857-4685-be1f-d57550cc96cc">
-      <Terms xmlns="http://schemas.microsoft.com/office/infopath/2007/PartnerControls"/>
-    </ScenarioTagsTaxHTField0>
-    <OriginalRelease xmlns="4873beb7-5857-4685-be1f-d57550cc96cc">14</OriginalRelease>
-    <TPLaunchHelpLinkType xmlns="4873beb7-5857-4685-be1f-d57550cc96cc">Template</TPLaunchHelpLinkType>
-    <LocalizationTagsTaxHTField0 xmlns="4873beb7-5857-4685-be1f-d57550cc96cc">
-      <Terms xmlns="http://schemas.microsoft.com/office/infopath/2007/PartnerControls"/>
-    </LocalizationTagsTaxHTField0>
-    <UACurrentWords xmlns="4873beb7-5857-4685-be1f-d57550cc96cc" xsi:nil="true"/>
-    <ArtSampleDocs xmlns="4873beb7-5857-4685-be1f-d57550cc96cc" xsi:nil="true"/>
-    <UALocRecommendation xmlns="4873beb7-5857-4685-be1f-d57550cc96cc">Localize</UALocRecommendation>
-    <Manager xmlns="4873beb7-5857-4685-be1f-d57550cc96cc" xsi:nil="true"/>
-    <LocMarketGroupTiers2 xmlns="4873beb7-5857-4685-be1f-d57550cc96cc">,t:Tier 1,t:Tier 2,t:Tier 3,</LocMarketGroupTiers2>
-  </documentManagement>
-</p:properties>
-</file>
-
-<file path=customXml/item5.xml><?xml version="1.0" encoding="utf-8"?>
 <ct:contentTypeSchema xmlns:ct="http://schemas.microsoft.com/office/2006/metadata/contentType" xmlns:ma="http://schemas.microsoft.com/office/2006/metadata/properties/metaAttributes" ct:_="" ma:_="" ma:contentTypeName="TemplateFile" ma:contentTypeID="0x0101006EDDDB5EE6D98C44930B742096920B300400F5B6D36B3EF94B4E9A635CDF2A18F5B8" ma:contentTypeVersion="72" ma:contentTypeDescription="Create a new document." ma:contentTypeScope="" ma:versionID="a23e56308344d904b51738559c3d67c9">
   <xsd:schema xmlns:xsd="http://www.w3.org/2001/XMLSchema" xmlns:xs="http://www.w3.org/2001/XMLSchema" xmlns:p="http://schemas.microsoft.com/office/2006/metadata/properties" xmlns:ns2="4873beb7-5857-4685-be1f-d57550cc96cc" targetNamespace="http://schemas.microsoft.com/office/2006/metadata/properties" ma:root="true" ma:fieldsID="cd0908cc4600e77bf5da051303e00c8d" ns2:_="">
     <xsd:import namespace="4873beb7-5857-4685-be1f-d57550cc96cc"/>
@@ -13427,6 +13464,146 @@
 </ct:contentTypeSchema>
 </file>
 
+<file path=customXml/item3.xml><?xml version="1.0" encoding="utf-8"?>
+<p:properties xmlns:p="http://schemas.microsoft.com/office/2006/metadata/properties" xmlns:xsi="http://www.w3.org/2001/XMLSchema-instance" xmlns:pc="http://schemas.microsoft.com/office/infopath/2007/PartnerControls">
+  <documentManagement>
+    <DirectSourceMarket xmlns="4873beb7-5857-4685-be1f-d57550cc96cc" xsi:nil="true"/>
+    <ApprovalStatus xmlns="4873beb7-5857-4685-be1f-d57550cc96cc">InProgress</ApprovalStatus>
+    <MarketSpecific xmlns="4873beb7-5857-4685-be1f-d57550cc96cc">false</MarketSpecific>
+    <LocComments xmlns="4873beb7-5857-4685-be1f-d57550cc96cc" xsi:nil="true"/>
+    <ThumbnailAssetId xmlns="4873beb7-5857-4685-be1f-d57550cc96cc" xsi:nil="true"/>
+    <PrimaryImageGen xmlns="4873beb7-5857-4685-be1f-d57550cc96cc">true</PrimaryImageGen>
+    <LegacyData xmlns="4873beb7-5857-4685-be1f-d57550cc96cc" xsi:nil="true"/>
+    <LocRecommendedHandoff xmlns="4873beb7-5857-4685-be1f-d57550cc96cc" xsi:nil="true"/>
+    <BusinessGroup xmlns="4873beb7-5857-4685-be1f-d57550cc96cc" xsi:nil="true"/>
+    <BlockPublish xmlns="4873beb7-5857-4685-be1f-d57550cc96cc">false</BlockPublish>
+    <TPFriendlyName xmlns="4873beb7-5857-4685-be1f-d57550cc96cc" xsi:nil="true"/>
+    <NumericId xmlns="4873beb7-5857-4685-be1f-d57550cc96cc" xsi:nil="true"/>
+    <APEditor xmlns="4873beb7-5857-4685-be1f-d57550cc96cc">
+      <UserInfo>
+        <DisplayName/>
+        <AccountId xsi:nil="true"/>
+        <AccountType/>
+      </UserInfo>
+    </APEditor>
+    <SourceTitle xmlns="4873beb7-5857-4685-be1f-d57550cc96cc" xsi:nil="true"/>
+    <OpenTemplate xmlns="4873beb7-5857-4685-be1f-d57550cc96cc">true</OpenTemplate>
+    <UALocComments xmlns="4873beb7-5857-4685-be1f-d57550cc96cc">2007 Template UpLeveling Do Not HandOff</UALocComments>
+    <ParentAssetId xmlns="4873beb7-5857-4685-be1f-d57550cc96cc" xsi:nil="true"/>
+    <IntlLangReviewDate xmlns="4873beb7-5857-4685-be1f-d57550cc96cc" xsi:nil="true"/>
+    <FeatureTagsTaxHTField0 xmlns="4873beb7-5857-4685-be1f-d57550cc96cc">
+      <Terms xmlns="http://schemas.microsoft.com/office/infopath/2007/PartnerControls"/>
+    </FeatureTagsTaxHTField0>
+    <PublishStatusLookup xmlns="4873beb7-5857-4685-be1f-d57550cc96cc">
+      <Value>1370089</Value>
+      <Value>1531210</Value>
+    </PublishStatusLookup>
+    <Providers xmlns="4873beb7-5857-4685-be1f-d57550cc96cc" xsi:nil="true"/>
+    <MachineTranslated xmlns="4873beb7-5857-4685-be1f-d57550cc96cc">false</MachineTranslated>
+    <OriginalSourceMarket xmlns="4873beb7-5857-4685-be1f-d57550cc96cc" xsi:nil="true"/>
+    <APDescription xmlns="4873beb7-5857-4685-be1f-d57550cc96cc" xsi:nil="true"/>
+    <ClipArtFilename xmlns="4873beb7-5857-4685-be1f-d57550cc96cc" xsi:nil="true"/>
+    <ContentItem xmlns="4873beb7-5857-4685-be1f-d57550cc96cc" xsi:nil="true"/>
+    <TPInstallLocation xmlns="4873beb7-5857-4685-be1f-d57550cc96cc" xsi:nil="true"/>
+    <PublishTargets xmlns="4873beb7-5857-4685-be1f-d57550cc96cc">OfficeOnline,OfficeOnlineVNext</PublishTargets>
+    <TimesCloned xmlns="4873beb7-5857-4685-be1f-d57550cc96cc" xsi:nil="true"/>
+    <AssetStart xmlns="4873beb7-5857-4685-be1f-d57550cc96cc">2011-12-15T21:13:00+00:00</AssetStart>
+    <Provider xmlns="4873beb7-5857-4685-be1f-d57550cc96cc" xsi:nil="true"/>
+    <AcquiredFrom xmlns="4873beb7-5857-4685-be1f-d57550cc96cc">Internal MS</AcquiredFrom>
+    <FriendlyTitle xmlns="4873beb7-5857-4685-be1f-d57550cc96cc" xsi:nil="true"/>
+    <LastHandOff xmlns="4873beb7-5857-4685-be1f-d57550cc96cc" xsi:nil="true"/>
+    <TPClientViewer xmlns="4873beb7-5857-4685-be1f-d57550cc96cc" xsi:nil="true"/>
+    <ShowIn xmlns="4873beb7-5857-4685-be1f-d57550cc96cc">Show everywhere</ShowIn>
+    <UANotes xmlns="4873beb7-5857-4685-be1f-d57550cc96cc" xsi:nil="true"/>
+    <TemplateStatus xmlns="4873beb7-5857-4685-be1f-d57550cc96cc">Complete</TemplateStatus>
+    <InternalTagsTaxHTField0 xmlns="4873beb7-5857-4685-be1f-d57550cc96cc">
+      <Terms xmlns="http://schemas.microsoft.com/office/infopath/2007/PartnerControls"/>
+    </InternalTagsTaxHTField0>
+    <CSXHash xmlns="4873beb7-5857-4685-be1f-d57550cc96cc" xsi:nil="true"/>
+    <Downloads xmlns="4873beb7-5857-4685-be1f-d57550cc96cc">0</Downloads>
+    <VoteCount xmlns="4873beb7-5857-4685-be1f-d57550cc96cc" xsi:nil="true"/>
+    <OOCacheId xmlns="4873beb7-5857-4685-be1f-d57550cc96cc" xsi:nil="true"/>
+    <IsDeleted xmlns="4873beb7-5857-4685-be1f-d57550cc96cc">false</IsDeleted>
+    <AssetExpire xmlns="4873beb7-5857-4685-be1f-d57550cc96cc">2035-01-01T08:00:00+00:00</AssetExpire>
+    <DSATActionTaken xmlns="4873beb7-5857-4685-be1f-d57550cc96cc" xsi:nil="true"/>
+    <CSXSubmissionMarket xmlns="4873beb7-5857-4685-be1f-d57550cc96cc" xsi:nil="true"/>
+    <TPExecutable xmlns="4873beb7-5857-4685-be1f-d57550cc96cc" xsi:nil="true"/>
+    <SubmitterId xmlns="4873beb7-5857-4685-be1f-d57550cc96cc" xsi:nil="true"/>
+    <EditorialTags xmlns="4873beb7-5857-4685-be1f-d57550cc96cc" xsi:nil="true"/>
+    <ApprovalLog xmlns="4873beb7-5857-4685-be1f-d57550cc96cc" xsi:nil="true"/>
+    <AssetType xmlns="4873beb7-5857-4685-be1f-d57550cc96cc">TP</AssetType>
+    <BugNumber xmlns="4873beb7-5857-4685-be1f-d57550cc96cc" xsi:nil="true"/>
+    <CSXSubmissionDate xmlns="4873beb7-5857-4685-be1f-d57550cc96cc" xsi:nil="true"/>
+    <CSXUpdate xmlns="4873beb7-5857-4685-be1f-d57550cc96cc">false</CSXUpdate>
+    <Milestone xmlns="4873beb7-5857-4685-be1f-d57550cc96cc" xsi:nil="true"/>
+    <RecommendationsModifier xmlns="4873beb7-5857-4685-be1f-d57550cc96cc" xsi:nil="true"/>
+    <OriginAsset xmlns="4873beb7-5857-4685-be1f-d57550cc96cc" xsi:nil="true"/>
+    <TPComponent xmlns="4873beb7-5857-4685-be1f-d57550cc96cc" xsi:nil="true"/>
+    <AssetId xmlns="4873beb7-5857-4685-be1f-d57550cc96cc">TP102802872</AssetId>
+    <IntlLocPriority xmlns="4873beb7-5857-4685-be1f-d57550cc96cc" xsi:nil="true"/>
+    <PolicheckWords xmlns="4873beb7-5857-4685-be1f-d57550cc96cc" xsi:nil="true"/>
+    <TPLaunchHelpLink xmlns="4873beb7-5857-4685-be1f-d57550cc96cc" xsi:nil="true"/>
+    <TPApplication xmlns="4873beb7-5857-4685-be1f-d57550cc96cc" xsi:nil="true"/>
+    <CrawlForDependencies xmlns="4873beb7-5857-4685-be1f-d57550cc96cc">false</CrawlForDependencies>
+    <HandoffToMSDN xmlns="4873beb7-5857-4685-be1f-d57550cc96cc" xsi:nil="true"/>
+    <PlannedPubDate xmlns="4873beb7-5857-4685-be1f-d57550cc96cc" xsi:nil="true"/>
+    <IntlLangReviewer xmlns="4873beb7-5857-4685-be1f-d57550cc96cc" xsi:nil="true"/>
+    <TrustLevel xmlns="4873beb7-5857-4685-be1f-d57550cc96cc">1 Microsoft Managed Content</TrustLevel>
+    <LocLastLocAttemptVersionLookup xmlns="4873beb7-5857-4685-be1f-d57550cc96cc">715235</LocLastLocAttemptVersionLookup>
+    <IsSearchable xmlns="4873beb7-5857-4685-be1f-d57550cc96cc">true</IsSearchable>
+    <TemplateTemplateType xmlns="4873beb7-5857-4685-be1f-d57550cc96cc">Word 2007 Default</TemplateTemplateType>
+    <CampaignTagsTaxHTField0 xmlns="4873beb7-5857-4685-be1f-d57550cc96cc">
+      <Terms xmlns="http://schemas.microsoft.com/office/infopath/2007/PartnerControls"/>
+    </CampaignTagsTaxHTField0>
+    <TPNamespace xmlns="4873beb7-5857-4685-be1f-d57550cc96cc" xsi:nil="true"/>
+    <TaxCatchAll xmlns="4873beb7-5857-4685-be1f-d57550cc96cc"/>
+    <Markets xmlns="4873beb7-5857-4685-be1f-d57550cc96cc"/>
+    <UAProjectedTotalWords xmlns="4873beb7-5857-4685-be1f-d57550cc96cc" xsi:nil="true"/>
+    <IntlLangReview xmlns="4873beb7-5857-4685-be1f-d57550cc96cc">false</IntlLangReview>
+    <OutputCachingOn xmlns="4873beb7-5857-4685-be1f-d57550cc96cc">false</OutputCachingOn>
+    <AverageRating xmlns="4873beb7-5857-4685-be1f-d57550cc96cc" xsi:nil="true"/>
+    <APAuthor xmlns="4873beb7-5857-4685-be1f-d57550cc96cc">
+      <UserInfo>
+        <DisplayName>REDMOND\v-gakel</DisplayName>
+        <AccountId>2721</AccountId>
+        <AccountType/>
+      </UserInfo>
+    </APAuthor>
+    <LocManualTestRequired xmlns="4873beb7-5857-4685-be1f-d57550cc96cc">false</LocManualTestRequired>
+    <TPCommandLine xmlns="4873beb7-5857-4685-be1f-d57550cc96cc" xsi:nil="true"/>
+    <TPAppVersion xmlns="4873beb7-5857-4685-be1f-d57550cc96cc" xsi:nil="true"/>
+    <EditorialStatus xmlns="4873beb7-5857-4685-be1f-d57550cc96cc" xsi:nil="true"/>
+    <LastModifiedDateTime xmlns="4873beb7-5857-4685-be1f-d57550cc96cc" xsi:nil="true"/>
+    <ScenarioTagsTaxHTField0 xmlns="4873beb7-5857-4685-be1f-d57550cc96cc">
+      <Terms xmlns="http://schemas.microsoft.com/office/infopath/2007/PartnerControls"/>
+    </ScenarioTagsTaxHTField0>
+    <OriginalRelease xmlns="4873beb7-5857-4685-be1f-d57550cc96cc">14</OriginalRelease>
+    <TPLaunchHelpLinkType xmlns="4873beb7-5857-4685-be1f-d57550cc96cc">Template</TPLaunchHelpLinkType>
+    <LocalizationTagsTaxHTField0 xmlns="4873beb7-5857-4685-be1f-d57550cc96cc">
+      <Terms xmlns="http://schemas.microsoft.com/office/infopath/2007/PartnerControls"/>
+    </LocalizationTagsTaxHTField0>
+    <UACurrentWords xmlns="4873beb7-5857-4685-be1f-d57550cc96cc" xsi:nil="true"/>
+    <ArtSampleDocs xmlns="4873beb7-5857-4685-be1f-d57550cc96cc" xsi:nil="true"/>
+    <UALocRecommendation xmlns="4873beb7-5857-4685-be1f-d57550cc96cc">Localize</UALocRecommendation>
+    <Manager xmlns="4873beb7-5857-4685-be1f-d57550cc96cc" xsi:nil="true"/>
+    <LocMarketGroupTiers2 xmlns="4873beb7-5857-4685-be1f-d57550cc96cc">,t:Tier 1,t:Tier 2,t:Tier 3,</LocMarketGroupTiers2>
+  </documentManagement>
+</p:properties>
+</file>
+
+<file path=customXml/item4.xml><?xml version="1.0" encoding="utf-8"?>
+<?mso-contentType ?>
+<FormTemplates xmlns="http://schemas.microsoft.com/sharepoint/v3/contenttype/forms">
+  <Display>DocumentLibraryForm</Display>
+  <Edit>AssetEditForm</Edit>
+  <New>DocumentLibraryForm</New>
+</FormTemplates>
+</file>
+
+<file path=customXml/item5.xml><?xml version="1.0" encoding="utf-8"?>
+<b:Sources xmlns:b="http://schemas.openxmlformats.org/officeDocument/2006/bibliography" xmlns="http://schemas.openxmlformats.org/officeDocument/2006/bibliography" SelectedStyle="/APASixthEditionOfficeOnline.xsl" StyleName="APA" Version="6"/>
+</file>
+
 <file path=customXml/itemProps1.xml><?xml version="1.0" encoding="utf-8"?>
 <ds:datastoreItem xmlns:ds="http://schemas.openxmlformats.org/officeDocument/2006/customXml" ds:itemID="{B1977F7D-205B-4081-913C-38D41E755F92}">
   <ds:schemaRefs>
@@ -13436,25 +13613,25 @@
 </file>
 
 <file path=customXml/itemProps2.xml><?xml version="1.0" encoding="utf-8"?>
-<ds:datastoreItem xmlns:ds="http://schemas.openxmlformats.org/officeDocument/2006/customXml" ds:itemID="{EDB13EB8-44E8-401C-A1E5-6A68E23AEDB2}">
+<ds:datastoreItem xmlns:ds="http://schemas.openxmlformats.org/officeDocument/2006/customXml" ds:itemID="{9DB327D7-915C-4567-B4AD-E43B816B4266}">
   <ds:schemaRefs/>
 </ds:datastoreItem>
 </file>
 
 <file path=customXml/itemProps3.xml><?xml version="1.0" encoding="utf-8"?>
+<ds:datastoreItem xmlns:ds="http://schemas.openxmlformats.org/officeDocument/2006/customXml" ds:itemID="{CBD348DC-98DA-4004-8F63-30B02DAA0E87}">
+  <ds:schemaRefs/>
+</ds:datastoreItem>
+</file>
+
+<file path=customXml/itemProps4.xml><?xml version="1.0" encoding="utf-8"?>
 <ds:datastoreItem xmlns:ds="http://schemas.openxmlformats.org/officeDocument/2006/customXml" ds:itemID="{52170F79-8AD9-4618-841D-AB232407957C}">
   <ds:schemaRefs/>
 </ds:datastoreItem>
 </file>
 
-<file path=customXml/itemProps4.xml><?xml version="1.0" encoding="utf-8"?>
-<ds:datastoreItem xmlns:ds="http://schemas.openxmlformats.org/officeDocument/2006/customXml" ds:itemID="{CBD348DC-98DA-4004-8F63-30B02DAA0E87}">
-  <ds:schemaRefs/>
-</ds:datastoreItem>
-</file>
-
 <file path=customXml/itemProps5.xml><?xml version="1.0" encoding="utf-8"?>
-<ds:datastoreItem xmlns:ds="http://schemas.openxmlformats.org/officeDocument/2006/customXml" ds:itemID="{9DB327D7-915C-4567-B4AD-E43B816B4266}">
+<ds:datastoreItem xmlns:ds="http://schemas.openxmlformats.org/officeDocument/2006/customXml" ds:itemID="{EDB13EB8-44E8-401C-A1E5-6A68E23AEDB2}">
   <ds:schemaRefs/>
 </ds:datastoreItem>
 </file>
</xml_diff>